<commit_message>
Added passive listening functionality as well as ability to change activation phrase within manual entry. Cleaned up code.
</commit_message>
<xml_diff>
--- a/Capstone Project Proposal Geary.docx
+++ b/Capstone Project Proposal Geary.docx
@@ -5369,8 +5369,8 @@
         </w:rPr>
       </w:pPr>
       <w:r>
-        <w:object w:dxaOrig="9860" w:dyaOrig="10953">
-          <v:rect xmlns:o="urn:schemas-microsoft-com:office:office" xmlns:v="urn:schemas-microsoft-com:vml" id="rectole0000000000" style="width:493.000000pt;height:547.650000pt" o:preferrelative="t" o:ole="">
+        <w:object w:dxaOrig="9981" w:dyaOrig="11095">
+          <v:rect xmlns:o="urn:schemas-microsoft-com:office:office" xmlns:v="urn:schemas-microsoft-com:vml" id="rectole0000000000" style="width:499.050000pt;height:554.750000pt" o:preferrelative="t" o:ole="">
             <o:lock v:ext="edit"/>
             <v:imagedata xmlns:r="http://schemas.openxmlformats.org/officeDocument/2006/relationships" r:id="docRId1" o:title=""/>
           </v:rect>
@@ -5510,8 +5510,8 @@
         </w:rPr>
       </w:pPr>
       <w:r>
-        <w:object w:dxaOrig="15469" w:dyaOrig="6681">
-          <v:rect xmlns:o="urn:schemas-microsoft-com:office:office" xmlns:v="urn:schemas-microsoft-com:vml" id="rectole0000000001" style="width:773.450000pt;height:334.050000pt" o:preferrelative="t" o:ole="">
+        <w:object w:dxaOrig="15651" w:dyaOrig="6762">
+          <v:rect xmlns:o="urn:schemas-microsoft-com:office:office" xmlns:v="urn:schemas-microsoft-com:vml" id="rectole0000000001" style="width:782.550000pt;height:338.100000pt" o:preferrelative="t" o:ole="">
             <o:lock v:ext="edit"/>
             <v:imagedata xmlns:r="http://schemas.openxmlformats.org/officeDocument/2006/relationships" r:id="docRId3" o:title=""/>
           </v:rect>
@@ -5619,8 +5619,8 @@
         </w:rPr>
       </w:pPr>
       <w:r>
-        <w:object w:dxaOrig="14841" w:dyaOrig="6944">
-          <v:rect xmlns:o="urn:schemas-microsoft-com:office:office" xmlns:v="urn:schemas-microsoft-com:vml" id="rectole0000000002" style="width:742.050000pt;height:347.200000pt" o:preferrelative="t" o:ole="">
+        <w:object w:dxaOrig="15023" w:dyaOrig="7025">
+          <v:rect xmlns:o="urn:schemas-microsoft-com:office:office" xmlns:v="urn:schemas-microsoft-com:vml" id="rectole0000000002" style="width:751.150000pt;height:351.250000pt" o:preferrelative="t" o:ole="">
             <o:lock v:ext="edit"/>
             <v:imagedata xmlns:r="http://schemas.openxmlformats.org/officeDocument/2006/relationships" r:id="docRId5" o:title=""/>
           </v:rect>
@@ -5647,8 +5647,8 @@
         </w:rPr>
       </w:pPr>
       <w:r>
-        <w:object w:dxaOrig="15307" w:dyaOrig="7390">
-          <v:rect xmlns:o="urn:schemas-microsoft-com:office:office" xmlns:v="urn:schemas-microsoft-com:vml" id="rectole0000000003" style="width:765.350000pt;height:369.500000pt" o:preferrelative="t" o:ole="">
+        <w:object w:dxaOrig="15489" w:dyaOrig="7491">
+          <v:rect xmlns:o="urn:schemas-microsoft-com:office:office" xmlns:v="urn:schemas-microsoft-com:vml" id="rectole0000000003" style="width:774.450000pt;height:374.550000pt" o:preferrelative="t" o:ole="">
             <o:lock v:ext="edit"/>
             <v:imagedata xmlns:r="http://schemas.openxmlformats.org/officeDocument/2006/relationships" r:id="docRId7" o:title=""/>
           </v:rect>
@@ -5752,8 +5752,8 @@
         </w:rPr>
       </w:pPr>
       <w:r>
-        <w:object w:dxaOrig="5892" w:dyaOrig="9779">
-          <v:rect xmlns:o="urn:schemas-microsoft-com:office:office" xmlns:v="urn:schemas-microsoft-com:vml" id="rectole0000000004" style="width:294.600000pt;height:488.950000pt" o:preferrelative="t" o:ole="">
+        <w:object w:dxaOrig="5973" w:dyaOrig="9900">
+          <v:rect xmlns:o="urn:schemas-microsoft-com:office:office" xmlns:v="urn:schemas-microsoft-com:vml" id="rectole0000000004" style="width:298.650000pt;height:495.000000pt" o:preferrelative="t" o:ole="">
             <o:lock v:ext="edit"/>
             <v:imagedata xmlns:r="http://schemas.openxmlformats.org/officeDocument/2006/relationships" r:id="docRId9" o:title=""/>
           </v:rect>
@@ -5761,8 +5761,8 @@
         </w:object>
       </w:r>
       <w:r>
-        <w:object w:dxaOrig="15144" w:dyaOrig="7916">
-          <v:rect xmlns:o="urn:schemas-microsoft-com:office:office" xmlns:v="urn:schemas-microsoft-com:vml" id="rectole0000000005" style="width:757.200000pt;height:395.800000pt" o:preferrelative="t" o:ole="">
+        <w:object w:dxaOrig="15327" w:dyaOrig="8018">
+          <v:rect xmlns:o="urn:schemas-microsoft-com:office:office" xmlns:v="urn:schemas-microsoft-com:vml" id="rectole0000000005" style="width:766.350000pt;height:400.900000pt" o:preferrelative="t" o:ole="">
             <o:lock v:ext="edit"/>
             <v:imagedata xmlns:r="http://schemas.openxmlformats.org/officeDocument/2006/relationships" r:id="docRId11" o:title=""/>
           </v:rect>
@@ -6104,9 +6104,9 @@
           </w:tcPr>
           <w:p>
             <w:pPr>
-              <w:spacing w:before="0" w:after="200" w:line="276"/>
+              <w:spacing w:before="0" w:after="0" w:line="240"/>
               <w:ind w:right="0" w:left="0" w:firstLine="0"/>
-              <w:jc w:val="left"/>
+              <w:jc w:val="center"/>
               <w:rPr>
                 <w:rFonts w:ascii="Calibri" w:hAnsi="Calibri" w:cs="Calibri" w:eastAsia="Calibri"/>
                 <w:color w:val="auto"/>
@@ -6786,9 +6786,9 @@
           </w:tcPr>
           <w:p>
             <w:pPr>
-              <w:spacing w:before="0" w:after="200" w:line="276"/>
+              <w:spacing w:before="0" w:after="0" w:line="240"/>
               <w:ind w:right="0" w:left="0" w:firstLine="0"/>
-              <w:jc w:val="left"/>
+              <w:jc w:val="center"/>
               <w:rPr>
                 <w:rFonts w:ascii="Calibri" w:hAnsi="Calibri" w:cs="Calibri" w:eastAsia="Calibri"/>
                 <w:color w:val="auto"/>
@@ -6954,8 +6954,8 @@
               </w:rPr>
             </w:pPr>
             <w:r>
-              <w:object w:dxaOrig="7289" w:dyaOrig="1315">
-                <v:rect xmlns:o="urn:schemas-microsoft-com:office:office" xmlns:v="urn:schemas-microsoft-com:vml" id="rectole0000000006" style="width:364.450000pt;height:65.750000pt" o:preferrelative="t" o:ole="">
+              <w:object w:dxaOrig="7370" w:dyaOrig="1336">
+                <v:rect xmlns:o="urn:schemas-microsoft-com:office:office" xmlns:v="urn:schemas-microsoft-com:vml" id="rectole0000000006" style="width:368.500000pt;height:66.800000pt" o:preferrelative="t" o:ole="">
                   <o:lock v:ext="edit"/>
                   <v:imagedata xmlns:r="http://schemas.openxmlformats.org/officeDocument/2006/relationships" r:id="docRId13" o:title=""/>
                 </v:rect>
@@ -9591,7 +9591,7 @@
       </w:tblGrid>
       <w:tr>
         <w:trPr>
-          <w:trHeight w:val="1" w:hRule="atLeast"/>
+          <w:trHeight w:val="280" w:hRule="auto"/>
           <w:jc w:val="left"/>
         </w:trPr>
         <w:tc>

</xml_diff>